<commit_message>
Add gitatribut CP.suo and Task
</commit_message>
<xml_diff>
--- a/Zadacha.docx
+++ b/Zadacha.docx
@@ -7,16 +7,16 @@
         <w:pStyle w:val="1"/>
       </w:pPr>
       <w:r>
+        <w:rPr>
+          <w:lang w:val="en-US"/>
+        </w:rPr>
         <w:t>(</w:t>
-      </w:r>
-      <w:r>
-        <w:rPr>
-          <w:lang w:val="en-US"/>
-        </w:rPr>
-        <w:t xml:space="preserve"> </w:t>
       </w:r>
       <w:bookmarkStart w:id="0" w:name="_GoBack"/>
       <w:bookmarkEnd w:id="0"/>
+      <w:r>
+        <w:t xml:space="preserve"> </w:t>
+      </w:r>
       <w:r>
         <w:t>Название)</w:t>
       </w:r>

</xml_diff>